<commit_message>
DER, PROTOTYPES, USE CASE DIAGRAMS
</commit_message>
<xml_diff>
--- a/Analysis/ParkingApp.docx
+++ b/Analysis/ParkingApp.docx
@@ -7,10 +7,71 @@
         <w:pStyle w:val="Ttulo1"/>
         <w:spacing w:before="75"/>
         <w:ind w:left="0" w:right="1258"/>
+        <w:jc w:val="right"/>
       </w:pPr>
       <w:r>
         <w:t>UNIVERSIDAD TECNOLÓGICA INTERCONTINENTAL</w:t>
       </w:r>
+    </w:p>
+    <w:p>
+      <w:pPr>
+        <w:pStyle w:val="Textoindependiente"/>
+        <w:spacing w:before="2"/>
+        <w:rPr>
+          <w:b/>
+          <w:sz w:val="26"/>
+        </w:rPr>
+      </w:pPr>
+    </w:p>
+    <w:p>
+      <w:pPr>
+        <w:pStyle w:val="Textoindependiente"/>
+        <w:spacing w:before="2"/>
+        <w:rPr>
+          <w:b/>
+          <w:sz w:val="26"/>
+        </w:rPr>
+      </w:pPr>
+    </w:p>
+    <w:p>
+      <w:pPr>
+        <w:pStyle w:val="Textoindependiente"/>
+        <w:spacing w:before="2"/>
+        <w:rPr>
+          <w:b/>
+          <w:sz w:val="26"/>
+        </w:rPr>
+      </w:pPr>
+    </w:p>
+    <w:p>
+      <w:pPr>
+        <w:pStyle w:val="Textoindependiente"/>
+        <w:spacing w:before="2"/>
+        <w:rPr>
+          <w:b/>
+          <w:sz w:val="26"/>
+        </w:rPr>
+      </w:pPr>
+    </w:p>
+    <w:p>
+      <w:pPr>
+        <w:pStyle w:val="Textoindependiente"/>
+        <w:spacing w:before="2"/>
+        <w:rPr>
+          <w:b/>
+          <w:sz w:val="26"/>
+        </w:rPr>
+      </w:pPr>
+    </w:p>
+    <w:p>
+      <w:pPr>
+        <w:pStyle w:val="Textoindependiente"/>
+        <w:spacing w:before="2"/>
+        <w:rPr>
+          <w:b/>
+          <w:sz w:val="26"/>
+        </w:rPr>
+      </w:pPr>
     </w:p>
     <w:p>
       <w:pPr>
@@ -41,17 +102,358 @@
           <w:sz w:val="20"/>
         </w:rPr>
       </w:pPr>
+    </w:p>
+    <w:p>
+      <w:pPr>
+        <w:pStyle w:val="Textoindependiente"/>
+        <w:ind w:left="2703"/>
+        <w:rPr>
+          <w:sz w:val="20"/>
+        </w:rPr>
+      </w:pPr>
+    </w:p>
+    <w:p>
+      <w:pPr>
+        <w:pStyle w:val="Textoindependiente"/>
+        <w:spacing w:before="1"/>
+      </w:pPr>
+    </w:p>
+    <w:p>
+      <w:pPr>
+        <w:pStyle w:val="Textoindependiente"/>
+        <w:ind w:left="1331" w:right="1251"/>
+        <w:jc w:val="center"/>
+      </w:pPr>
+    </w:p>
+    <w:p>
+      <w:pPr>
+        <w:pStyle w:val="Textoindependiente"/>
+        <w:ind w:left="1331" w:right="1251"/>
+        <w:jc w:val="center"/>
+      </w:pPr>
+      <w:r>
+        <w:t>Aplicación Móvil para un estacionamiento “</w:t>
+      </w:r>
+      <w:proofErr w:type="spellStart"/>
+      <w:r>
+        <w:rPr>
+          <w:b/>
+        </w:rPr>
+        <w:t>ParkingApp</w:t>
+      </w:r>
+      <w:proofErr w:type="spellEnd"/>
+      <w:r>
+        <w:t>”</w:t>
+      </w:r>
+    </w:p>
+    <w:p>
+      <w:pPr>
+        <w:pStyle w:val="Textoindependiente"/>
+        <w:tabs>
+          <w:tab w:val="left" w:pos="2250"/>
+        </w:tabs>
+      </w:pPr>
+      <w:r>
+        <w:rPr>
+          <w:sz w:val="20"/>
+        </w:rPr>
+        <w:tab/>
+      </w:r>
+    </w:p>
+    <w:p>
+      <w:pPr>
+        <w:pStyle w:val="Textoindependiente"/>
+        <w:tabs>
+          <w:tab w:val="left" w:pos="2250"/>
+        </w:tabs>
+        <w:rPr>
+          <w:sz w:val="20"/>
+        </w:rPr>
+      </w:pPr>
+    </w:p>
+    <w:p>
+      <w:pPr>
+        <w:pStyle w:val="Textoindependiente"/>
+        <w:tabs>
+          <w:tab w:val="left" w:pos="2250"/>
+        </w:tabs>
+        <w:rPr>
+          <w:sz w:val="20"/>
+        </w:rPr>
+      </w:pPr>
+    </w:p>
+    <w:p>
+      <w:pPr>
+        <w:pStyle w:val="Textoindependiente"/>
+        <w:rPr>
+          <w:sz w:val="20"/>
+        </w:rPr>
+      </w:pPr>
+    </w:p>
+    <w:p>
+      <w:pPr>
+        <w:pStyle w:val="Textoindependiente"/>
+        <w:spacing w:before="9"/>
+        <w:rPr>
+          <w:sz w:val="27"/>
+        </w:rPr>
+      </w:pPr>
+    </w:p>
+    <w:p>
+      <w:pPr>
+        <w:pStyle w:val="Ttulo1"/>
+        <w:spacing w:before="92"/>
+        <w:ind w:left="102"/>
+        <w:jc w:val="left"/>
+      </w:pPr>
+      <w:r>
+        <w:t>Docente:</w:t>
+      </w:r>
+    </w:p>
+    <w:p>
+      <w:pPr>
+        <w:pStyle w:val="Textoindependiente"/>
+        <w:spacing w:before="8"/>
+        <w:rPr>
+          <w:b/>
+          <w:sz w:val="25"/>
+        </w:rPr>
+      </w:pPr>
+    </w:p>
+    <w:p>
+      <w:pPr>
+        <w:pStyle w:val="Prrafodelista"/>
+        <w:numPr>
+          <w:ilvl w:val="0"/>
+          <w:numId w:val="1"/>
+        </w:numPr>
+        <w:tabs>
+          <w:tab w:val="left" w:pos="821"/>
+          <w:tab w:val="left" w:pos="822"/>
+        </w:tabs>
+        <w:spacing w:before="1"/>
+        <w:ind w:hanging="361"/>
+      </w:pPr>
+      <w:r>
+        <w:rPr>
+          <w:sz w:val="24"/>
+        </w:rPr>
+        <w:t xml:space="preserve">Ing. Charles Fernando Cabrera </w:t>
+      </w:r>
+      <w:r>
+        <w:rPr>
+          <w:spacing w:val="-3"/>
+          <w:sz w:val="24"/>
+        </w:rPr>
+        <w:t>Gómez</w:t>
+      </w:r>
+    </w:p>
+    <w:p>
+      <w:pPr>
+        <w:pStyle w:val="Textoindependiente"/>
+        <w:rPr>
+          <w:sz w:val="28"/>
+        </w:rPr>
+      </w:pPr>
+    </w:p>
+    <w:p>
+      <w:pPr>
+        <w:pStyle w:val="Textoindependiente"/>
+        <w:rPr>
+          <w:sz w:val="28"/>
+        </w:rPr>
+      </w:pPr>
+    </w:p>
+    <w:p>
+      <w:pPr>
+        <w:pStyle w:val="Ttulo1"/>
+        <w:spacing w:before="230"/>
+        <w:ind w:left="102"/>
+        <w:jc w:val="left"/>
+      </w:pPr>
+      <w:r>
+        <w:t>Integrantes:</w:t>
+      </w:r>
+    </w:p>
+    <w:p>
+      <w:pPr>
+        <w:pStyle w:val="Textoindependiente"/>
+        <w:spacing w:before="11"/>
+        <w:rPr>
+          <w:b/>
+          <w:sz w:val="25"/>
+        </w:rPr>
+      </w:pPr>
+    </w:p>
+    <w:p>
+      <w:pPr>
+        <w:pStyle w:val="Prrafodelista"/>
+        <w:numPr>
+          <w:ilvl w:val="0"/>
+          <w:numId w:val="1"/>
+        </w:numPr>
+        <w:tabs>
+          <w:tab w:val="left" w:pos="821"/>
+          <w:tab w:val="left" w:pos="822"/>
+        </w:tabs>
+        <w:ind w:hanging="361"/>
+      </w:pPr>
+      <w:r>
+        <w:rPr>
+          <w:sz w:val="24"/>
+        </w:rPr>
+        <w:t>Lic. Miguel Angel Villalba Cabañas</w:t>
+      </w:r>
+    </w:p>
+    <w:p>
+      <w:pPr>
+        <w:pStyle w:val="Prrafodelista"/>
+        <w:numPr>
+          <w:ilvl w:val="0"/>
+          <w:numId w:val="1"/>
+        </w:numPr>
+        <w:tabs>
+          <w:tab w:val="left" w:pos="821"/>
+          <w:tab w:val="left" w:pos="822"/>
+        </w:tabs>
+        <w:spacing w:before="136"/>
+        <w:ind w:hanging="361"/>
+      </w:pPr>
+      <w:r>
+        <w:rPr>
+          <w:sz w:val="24"/>
+        </w:rPr>
+        <w:t>Lic. Marco Álvarez Pereira</w:t>
+      </w:r>
+    </w:p>
+    <w:p>
+      <w:pPr>
+        <w:pStyle w:val="Prrafodelista"/>
+        <w:tabs>
+          <w:tab w:val="left" w:pos="821"/>
+          <w:tab w:val="left" w:pos="822"/>
+        </w:tabs>
+        <w:spacing w:before="133"/>
+        <w:rPr>
+          <w:spacing w:val="-3"/>
+          <w:sz w:val="24"/>
+        </w:rPr>
+      </w:pPr>
+    </w:p>
+    <w:p>
+      <w:pPr>
+        <w:pStyle w:val="Prrafodelista"/>
+        <w:tabs>
+          <w:tab w:val="left" w:pos="821"/>
+          <w:tab w:val="left" w:pos="822"/>
+        </w:tabs>
+        <w:spacing w:before="133"/>
+        <w:rPr>
+          <w:spacing w:val="-3"/>
+          <w:sz w:val="24"/>
+        </w:rPr>
+      </w:pPr>
+    </w:p>
+    <w:p>
+      <w:pPr>
+        <w:pStyle w:val="Prrafodelista"/>
+        <w:tabs>
+          <w:tab w:val="left" w:pos="821"/>
+          <w:tab w:val="left" w:pos="822"/>
+        </w:tabs>
+        <w:spacing w:before="133"/>
+        <w:rPr>
+          <w:spacing w:val="-3"/>
+          <w:sz w:val="24"/>
+        </w:rPr>
+      </w:pPr>
+    </w:p>
+    <w:p>
+      <w:pPr>
+        <w:pStyle w:val="Prrafodelista"/>
+        <w:tabs>
+          <w:tab w:val="left" w:pos="821"/>
+          <w:tab w:val="left" w:pos="822"/>
+        </w:tabs>
+        <w:spacing w:before="133"/>
+        <w:rPr>
+          <w:spacing w:val="-3"/>
+          <w:sz w:val="24"/>
+        </w:rPr>
+      </w:pPr>
+    </w:p>
+    <w:p>
+      <w:pPr>
+        <w:pStyle w:val="Prrafodelista"/>
+        <w:tabs>
+          <w:tab w:val="left" w:pos="821"/>
+          <w:tab w:val="left" w:pos="822"/>
+        </w:tabs>
+        <w:spacing w:before="133"/>
+        <w:rPr>
+          <w:spacing w:val="-3"/>
+          <w:sz w:val="24"/>
+        </w:rPr>
+      </w:pPr>
+    </w:p>
+    <w:p>
+      <w:pPr>
+        <w:pStyle w:val="Textoindependiente"/>
+        <w:rPr>
+          <w:sz w:val="28"/>
+        </w:rPr>
+      </w:pPr>
+    </w:p>
+    <w:p>
+      <w:pPr>
+        <w:pStyle w:val="Textoindependiente"/>
+        <w:rPr>
+          <w:sz w:val="28"/>
+        </w:rPr>
+      </w:pPr>
+    </w:p>
+    <w:p>
+      <w:pPr>
+        <w:pStyle w:val="Textoindependiente"/>
+        <w:spacing w:before="228" w:line="492" w:lineRule="auto"/>
+        <w:ind w:left="3213" w:right="3127"/>
+        <w:jc w:val="center"/>
+        <w:sectPr>
+          <w:pgSz w:w="11906" w:h="16838"/>
+          <w:pgMar w:top="1320" w:right="1680" w:bottom="280" w:left="1600" w:header="0" w:footer="0" w:gutter="0"/>
+          <w:cols w:space="720"/>
+          <w:formProt w:val="0"/>
+          <w:docGrid w:linePitch="100"/>
+        </w:sectPr>
+      </w:pPr>
+      <w:r>
+        <w:t>Asunción – Paraguay 2020</w:t>
+      </w:r>
+    </w:p>
+    <w:p>
+      <w:pPr>
+        <w:pStyle w:val="Ttulo1"/>
+        <w:ind w:left="0" w:right="1252"/>
+      </w:pPr>
       <w:r>
         <w:rPr>
           <w:noProof/>
-          <w:sz w:val="20"/>
           <w:lang w:bidi="ar-SA"/>
         </w:rPr>
+        <w:lastRenderedPageBreak/>
         <w:drawing>
-          <wp:inline distT="0" distB="0" distL="0" distR="0">
-            <wp:extent cx="2173605" cy="1958340"/>
+          <wp:anchor distT="0" distB="0" distL="114300" distR="114300" simplePos="0" relativeHeight="251657728" behindDoc="0" locked="0" layoutInCell="1" allowOverlap="1">
+            <wp:simplePos x="0" y="0"/>
+            <wp:positionH relativeFrom="column">
+              <wp:posOffset>3347654</wp:posOffset>
+            </wp:positionH>
+            <wp:positionV relativeFrom="paragraph">
+              <wp:posOffset>4155102</wp:posOffset>
+            </wp:positionV>
+            <wp:extent cx="420556" cy="89065"/>
             <wp:effectExtent l="0" t="0" r="0" b="0"/>
-            <wp:docPr id="1" name="Imagen1"/>
+            <wp:wrapNone/>
+            <wp:docPr id="12" name="Imagen 12"/>
             <wp:cNvGraphicFramePr>
               <a:graphicFrameLocks xmlns:a="http://schemas.openxmlformats.org/drawingml/2006/main" noChangeAspect="1"/>
             </wp:cNvGraphicFramePr>
@@ -59,10 +461,8 @@
               <a:graphicData uri="http://schemas.openxmlformats.org/drawingml/2006/picture">
                 <pic:pic xmlns:pic="http://schemas.openxmlformats.org/drawingml/2006/picture">
                   <pic:nvPicPr>
-                    <pic:cNvPr id="1" name="Imagen1"/>
-                    <pic:cNvPicPr>
-                      <a:picLocks noChangeAspect="1" noChangeArrowheads="1"/>
-                    </pic:cNvPicPr>
+                    <pic:cNvPr id="1" name=""/>
+                    <pic:cNvPicPr/>
                   </pic:nvPicPr>
                   <pic:blipFill>
                     <a:blip r:embed="rId5">
@@ -76,10 +476,10 @@
                       <a:fillRect/>
                     </a:stretch>
                   </pic:blipFill>
-                  <pic:spPr bwMode="auto">
+                  <pic:spPr>
                     <a:xfrm>
                       <a:off x="0" y="0"/>
-                      <a:ext cx="2173605" cy="1958340"/>
+                      <a:ext cx="420556" cy="89065"/>
                     </a:xfrm>
                     <a:prstGeom prst="rect">
                       <a:avLst/>
@@ -88,310 +488,17 @@
                 </pic:pic>
               </a:graphicData>
             </a:graphic>
-          </wp:inline>
+            <wp14:sizeRelH relativeFrom="page">
+              <wp14:pctWidth>0</wp14:pctWidth>
+            </wp14:sizeRelH>
+            <wp14:sizeRelV relativeFrom="page">
+              <wp14:pctHeight>0</wp14:pctHeight>
+            </wp14:sizeRelV>
+          </wp:anchor>
         </w:drawing>
       </w:r>
-    </w:p>
-    <w:p>
-      <w:pPr>
-        <w:pStyle w:val="Textoindependiente"/>
-        <w:spacing w:before="1"/>
-      </w:pPr>
-    </w:p>
-    <w:p>
-      <w:pPr>
-        <w:pStyle w:val="Textoindependiente"/>
-        <w:ind w:left="1331" w:right="1251"/>
-        <w:jc w:val="center"/>
-      </w:pPr>
-    </w:p>
-    <w:p>
-      <w:pPr>
-        <w:pStyle w:val="Textoindependiente"/>
-        <w:ind w:left="1331" w:right="1251"/>
-        <w:jc w:val="center"/>
-      </w:pPr>
-      <w:r>
-        <w:t>Aplicación Móvil para un estacionamiento “</w:t>
-      </w:r>
-      <w:proofErr w:type="spellStart"/>
-      <w:r>
-        <w:t>ParkingApp</w:t>
-      </w:r>
-      <w:proofErr w:type="spellEnd"/>
-      <w:r>
-        <w:t>”</w:t>
-      </w:r>
-    </w:p>
-    <w:p>
-      <w:pPr>
-        <w:pStyle w:val="Textoindependiente"/>
-        <w:tabs>
-          <w:tab w:val="left" w:pos="2250"/>
-        </w:tabs>
-        <w:rPr>
-          <w:sz w:val="20"/>
-        </w:rPr>
-      </w:pPr>
-      <w:r>
-        <w:rPr>
-          <w:sz w:val="20"/>
-        </w:rPr>
-        <w:tab/>
-      </w:r>
-    </w:p>
-    <w:p>
-      <w:pPr>
-        <w:pStyle w:val="Textoindependiente"/>
-        <w:rPr>
-          <w:sz w:val="20"/>
-        </w:rPr>
-      </w:pPr>
-    </w:p>
-    <w:p>
-      <w:pPr>
-        <w:pStyle w:val="Textoindependiente"/>
-        <w:spacing w:before="9"/>
-        <w:rPr>
-          <w:sz w:val="27"/>
-        </w:rPr>
-      </w:pPr>
-    </w:p>
-    <w:p>
-      <w:pPr>
-        <w:pStyle w:val="Ttulo1"/>
-        <w:spacing w:before="92"/>
-        <w:ind w:left="102"/>
-        <w:jc w:val="left"/>
-      </w:pPr>
-      <w:r>
-        <w:t>Docente:</w:t>
-      </w:r>
-    </w:p>
-    <w:p>
-      <w:pPr>
-        <w:pStyle w:val="Textoindependiente"/>
-        <w:spacing w:before="8"/>
-        <w:rPr>
-          <w:b/>
-          <w:sz w:val="25"/>
-        </w:rPr>
-      </w:pPr>
-    </w:p>
-    <w:p>
-      <w:pPr>
-        <w:pStyle w:val="Prrafodelista"/>
-        <w:numPr>
-          <w:ilvl w:val="0"/>
-          <w:numId w:val="1"/>
-        </w:numPr>
-        <w:tabs>
-          <w:tab w:val="left" w:pos="821"/>
-          <w:tab w:val="left" w:pos="822"/>
-        </w:tabs>
-        <w:spacing w:before="1"/>
-        <w:ind w:hanging="361"/>
-      </w:pPr>
-      <w:r>
-        <w:rPr>
-          <w:sz w:val="24"/>
-        </w:rPr>
-        <w:t xml:space="preserve">Ing. Charles Fernando Cabrera </w:t>
-      </w:r>
-      <w:r>
-        <w:rPr>
-          <w:spacing w:val="-3"/>
-          <w:sz w:val="24"/>
-        </w:rPr>
-        <w:t>Gómez</w:t>
-      </w:r>
-    </w:p>
-    <w:p>
-      <w:pPr>
-        <w:pStyle w:val="Textoindependiente"/>
-        <w:rPr>
-          <w:sz w:val="28"/>
-        </w:rPr>
-      </w:pPr>
-    </w:p>
-    <w:p>
-      <w:pPr>
-        <w:pStyle w:val="Textoindependiente"/>
-        <w:rPr>
-          <w:sz w:val="28"/>
-        </w:rPr>
-      </w:pPr>
-    </w:p>
-    <w:p>
-      <w:pPr>
-        <w:pStyle w:val="Ttulo1"/>
-        <w:spacing w:before="230"/>
-        <w:ind w:left="102"/>
-        <w:jc w:val="left"/>
-      </w:pPr>
-      <w:r>
-        <w:t>Integrantes:</w:t>
-      </w:r>
-    </w:p>
-    <w:p>
-      <w:pPr>
-        <w:pStyle w:val="Textoindependiente"/>
-        <w:spacing w:before="11"/>
-        <w:rPr>
-          <w:b/>
-          <w:sz w:val="25"/>
-        </w:rPr>
-      </w:pPr>
-    </w:p>
-    <w:p>
-      <w:pPr>
-        <w:pStyle w:val="Prrafodelista"/>
-        <w:numPr>
-          <w:ilvl w:val="0"/>
-          <w:numId w:val="1"/>
-        </w:numPr>
-        <w:tabs>
-          <w:tab w:val="left" w:pos="821"/>
-          <w:tab w:val="left" w:pos="822"/>
-        </w:tabs>
-        <w:ind w:hanging="361"/>
-      </w:pPr>
-      <w:r>
-        <w:rPr>
-          <w:sz w:val="24"/>
-        </w:rPr>
-        <w:t xml:space="preserve">Lic. Miguel Angel Villalba </w:t>
-      </w:r>
-      <w:r>
-        <w:rPr>
-          <w:sz w:val="24"/>
-        </w:rPr>
-        <w:t>Cabañas</w:t>
-      </w:r>
-    </w:p>
-    <w:p>
-      <w:pPr>
-        <w:pStyle w:val="Prrafodelista"/>
-        <w:numPr>
-          <w:ilvl w:val="0"/>
-          <w:numId w:val="1"/>
-        </w:numPr>
-        <w:tabs>
-          <w:tab w:val="left" w:pos="821"/>
-          <w:tab w:val="left" w:pos="822"/>
-        </w:tabs>
-        <w:spacing w:before="136"/>
-        <w:ind w:hanging="361"/>
-      </w:pPr>
-      <w:r>
-        <w:rPr>
-          <w:sz w:val="24"/>
-        </w:rPr>
-        <w:t>Lic. Marco Álvarez Pereira</w:t>
-      </w:r>
-    </w:p>
-    <w:p>
-      <w:pPr>
-        <w:pStyle w:val="Prrafodelista"/>
-        <w:tabs>
-          <w:tab w:val="left" w:pos="821"/>
-          <w:tab w:val="left" w:pos="822"/>
-        </w:tabs>
-        <w:spacing w:before="133"/>
-        <w:rPr>
-          <w:spacing w:val="-3"/>
-          <w:sz w:val="24"/>
-        </w:rPr>
-      </w:pPr>
-    </w:p>
-    <w:p>
-      <w:pPr>
-        <w:pStyle w:val="Prrafodelista"/>
-        <w:tabs>
-          <w:tab w:val="left" w:pos="821"/>
-          <w:tab w:val="left" w:pos="822"/>
-        </w:tabs>
-        <w:spacing w:before="133"/>
-        <w:rPr>
-          <w:spacing w:val="-3"/>
-          <w:sz w:val="24"/>
-        </w:rPr>
-      </w:pPr>
-    </w:p>
-    <w:p>
-      <w:pPr>
-        <w:pStyle w:val="Prrafodelista"/>
-        <w:tabs>
-          <w:tab w:val="left" w:pos="821"/>
-          <w:tab w:val="left" w:pos="822"/>
-        </w:tabs>
-        <w:spacing w:before="133"/>
-        <w:rPr>
-          <w:spacing w:val="-3"/>
-          <w:sz w:val="24"/>
-        </w:rPr>
-      </w:pPr>
-    </w:p>
-    <w:p>
-      <w:pPr>
-        <w:pStyle w:val="Prrafodelista"/>
-        <w:tabs>
-          <w:tab w:val="left" w:pos="821"/>
-          <w:tab w:val="left" w:pos="822"/>
-        </w:tabs>
-        <w:spacing w:before="133"/>
-        <w:rPr>
-          <w:spacing w:val="-3"/>
-          <w:sz w:val="24"/>
-        </w:rPr>
-      </w:pPr>
-    </w:p>
-    <w:p>
-      <w:pPr>
-        <w:pStyle w:val="Prrafodelista"/>
-        <w:tabs>
-          <w:tab w:val="left" w:pos="821"/>
-          <w:tab w:val="left" w:pos="822"/>
-        </w:tabs>
-        <w:spacing w:before="133"/>
-        <w:rPr>
-          <w:spacing w:val="-3"/>
-          <w:sz w:val="24"/>
-        </w:rPr>
-      </w:pPr>
-    </w:p>
-    <w:p>
-      <w:pPr>
-        <w:pStyle w:val="Textoindependiente"/>
-        <w:rPr>
-          <w:sz w:val="28"/>
-        </w:rPr>
-      </w:pPr>
-    </w:p>
-    <w:p>
-      <w:pPr>
-        <w:pStyle w:val="Textoindependiente"/>
-        <w:rPr>
-          <w:sz w:val="28"/>
-        </w:rPr>
-      </w:pPr>
-    </w:p>
-    <w:p>
-      <w:pPr>
-        <w:pStyle w:val="Textoindependiente"/>
-        <w:spacing w:before="228" w:line="492" w:lineRule="auto"/>
-        <w:ind w:left="3213" w:right="3127"/>
-        <w:jc w:val="center"/>
-        <w:sectPr>
-          <w:pgSz w:w="11906" w:h="16838"/>
-          <w:pgMar w:top="1320" w:right="1680" w:bottom="280" w:left="1600" w:header="0" w:footer="0" w:gutter="0"/>
-          <w:cols w:space="720"/>
-          <w:formProt w:val="0"/>
-          <w:docGrid w:linePitch="100"/>
-        </w:sectPr>
-      </w:pPr>
-      <w:r>
-        <w:t>Asunción – Paraguay 2020</w:t>
+      <w:r>
+        <w:t>Diagrama de Entidad Relación</w:t>
       </w:r>
     </w:p>
     <w:p>
@@ -400,63 +507,23 @@
         <w:ind w:left="0" w:right="1252"/>
       </w:pPr>
       <w:r>
-        <w:lastRenderedPageBreak/>
-        <w:t>Diagrama de Entidad Relación</w:t>
-      </w:r>
-    </w:p>
-    <w:p>
-      <w:pPr>
-        <w:pStyle w:val="Textoindependiente"/>
-        <w:rPr>
-          <w:b/>
-          <w:sz w:val="20"/>
-        </w:rPr>
-      </w:pPr>
-    </w:p>
-    <w:p>
-      <w:pPr>
-        <w:pStyle w:val="Textoindependiente"/>
-        <w:rPr>
-          <w:b/>
-          <w:sz w:val="20"/>
-        </w:rPr>
-      </w:pPr>
-    </w:p>
-    <w:p>
-      <w:pPr>
-        <w:pStyle w:val="Textoindependiente"/>
-        <w:rPr>
-          <w:b/>
-          <w:sz w:val="20"/>
-        </w:rPr>
-        <w:sectPr>
-          <w:pgSz w:w="11906" w:h="16838"/>
-          <w:pgMar w:top="1320" w:right="1680" w:bottom="280" w:left="1600" w:header="0" w:footer="0" w:gutter="0"/>
-          <w:cols w:space="720"/>
-          <w:formProt w:val="0"/>
-          <w:docGrid w:linePitch="100" w:charSpace="4096"/>
-        </w:sectPr>
-      </w:pPr>
-      <w:r>
-        <w:rPr>
-          <w:b/>
+        <w:rPr>
           <w:noProof/>
-          <w:sz w:val="20"/>
           <w:lang w:bidi="ar-SA"/>
         </w:rPr>
         <w:drawing>
-          <wp:anchor distT="0" distB="0" distL="0" distR="0" simplePos="0" relativeHeight="3" behindDoc="0" locked="0" layoutInCell="1" allowOverlap="1">
+          <wp:anchor distT="0" distB="0" distL="0" distR="0" simplePos="0" relativeHeight="251656704" behindDoc="0" locked="0" layoutInCell="1" allowOverlap="1">
             <wp:simplePos x="0" y="0"/>
             <wp:positionH relativeFrom="column">
-              <wp:posOffset>-151130</wp:posOffset>
+              <wp:posOffset>-57150</wp:posOffset>
             </wp:positionH>
             <wp:positionV relativeFrom="paragraph">
-              <wp:posOffset>163195</wp:posOffset>
+              <wp:posOffset>173990</wp:posOffset>
             </wp:positionV>
-            <wp:extent cx="6087745" cy="4311015"/>
+            <wp:extent cx="5477510" cy="4176395"/>
             <wp:effectExtent l="0" t="0" r="0" b="0"/>
             <wp:wrapSquare wrapText="largest"/>
-            <wp:docPr id="2" name="Imagen2"/>
+            <wp:docPr id="1" name="Imagen2"/>
             <wp:cNvGraphicFramePr>
               <a:graphicFrameLocks xmlns:a="http://schemas.openxmlformats.org/drawingml/2006/main" noChangeAspect="1"/>
             </wp:cNvGraphicFramePr>
@@ -464,7 +531,7 @@
               <a:graphicData uri="http://schemas.openxmlformats.org/drawingml/2006/picture">
                 <pic:pic xmlns:pic="http://schemas.openxmlformats.org/drawingml/2006/picture">
                   <pic:nvPicPr>
-                    <pic:cNvPr id="2" name="Imagen2"/>
+                    <pic:cNvPr id="1" name="Imagen2"/>
                     <pic:cNvPicPr>
                       <a:picLocks noChangeAspect="1" noChangeArrowheads="1"/>
                     </pic:cNvPicPr>
@@ -478,7 +545,7 @@
                   <pic:spPr bwMode="auto">
                     <a:xfrm>
                       <a:off x="0" y="0"/>
-                      <a:ext cx="6087745" cy="4311015"/>
+                      <a:ext cx="5477510" cy="4176395"/>
                     </a:xfrm>
                     <a:prstGeom prst="rect">
                       <a:avLst/>
@@ -493,64 +560,8 @@
     </w:p>
     <w:p>
       <w:pPr>
-        <w:spacing w:before="73"/>
-        <w:ind w:left="1331" w:right="1252"/>
-        <w:jc w:val="center"/>
-        <w:rPr>
-          <w:b/>
-          <w:sz w:val="24"/>
-        </w:rPr>
-      </w:pPr>
-      <w:r>
-        <w:rPr>
-          <w:b/>
-          <w:sz w:val="24"/>
-        </w:rPr>
-        <w:lastRenderedPageBreak/>
-        <w:t>Prototipos</w:t>
-      </w:r>
-    </w:p>
-    <w:p>
-      <w:pPr>
-        <w:pStyle w:val="Textoindependiente"/>
-        <w:spacing w:before="183"/>
-        <w:ind w:left="1331" w:right="1252"/>
-        <w:jc w:val="center"/>
-      </w:pPr>
-      <w:r>
-        <w:t>Prototipo Acceso</w:t>
-      </w:r>
-    </w:p>
-    <w:p>
-      <w:pPr>
-        <w:pStyle w:val="Textoindependiente"/>
-        <w:rPr>
-          <w:sz w:val="20"/>
-        </w:rPr>
-      </w:pPr>
-    </w:p>
-    <w:p>
-      <w:pPr>
-        <w:pStyle w:val="Textoindependiente"/>
-        <w:rPr>
-          <w:sz w:val="20"/>
-        </w:rPr>
-      </w:pPr>
-    </w:p>
-    <w:p>
-      <w:pPr>
-        <w:pStyle w:val="Textoindependiente"/>
-        <w:rPr>
-          <w:sz w:val="20"/>
-        </w:rPr>
-      </w:pPr>
-    </w:p>
-    <w:p>
-      <w:pPr>
-        <w:pStyle w:val="Textoindependiente"/>
-        <w:rPr>
-          <w:sz w:val="20"/>
-        </w:rPr>
+        <w:pStyle w:val="Ttulo1"/>
+        <w:ind w:left="0" w:right="1252"/>
         <w:sectPr>
           <w:pgSz w:w="11906" w:h="16838"/>
           <w:pgMar w:top="1320" w:right="1680" w:bottom="280" w:left="1600" w:header="0" w:footer="0" w:gutter="0"/>
@@ -559,25 +570,73 @@
           <w:docGrid w:linePitch="100" w:charSpace="4096"/>
         </w:sectPr>
       </w:pPr>
+      <w:bookmarkStart w:id="0" w:name="_GoBack"/>
+      <w:bookmarkEnd w:id="0"/>
+    </w:p>
+    <w:p>
+      <w:pPr>
+        <w:spacing w:before="73"/>
+        <w:ind w:left="1331" w:right="1252"/>
+        <w:jc w:val="center"/>
+        <w:rPr>
+          <w:b/>
+          <w:sz w:val="24"/>
+        </w:rPr>
+      </w:pPr>
+      <w:r>
+        <w:rPr>
+          <w:b/>
+          <w:sz w:val="24"/>
+        </w:rPr>
+        <w:lastRenderedPageBreak/>
+        <w:t>Prototipos</w:t>
+      </w:r>
+    </w:p>
+    <w:p>
+      <w:pPr>
+        <w:pStyle w:val="Textoindependiente"/>
+        <w:spacing w:before="183"/>
+        <w:ind w:left="1331" w:right="1252"/>
+        <w:jc w:val="center"/>
+      </w:pPr>
+      <w:r>
+        <w:t>Prototipo Acceso</w:t>
+      </w:r>
+    </w:p>
+    <w:p>
+      <w:pPr>
+        <w:pStyle w:val="Textoindependiente"/>
+        <w:rPr>
+          <w:sz w:val="20"/>
+        </w:rPr>
+      </w:pPr>
+    </w:p>
+    <w:p>
+      <w:pPr>
+        <w:pStyle w:val="Textoindependiente"/>
+        <w:rPr>
+          <w:sz w:val="20"/>
+        </w:rPr>
+      </w:pPr>
+    </w:p>
+    <w:p>
+      <w:pPr>
+        <w:pStyle w:val="Textoindependiente"/>
+        <w:jc w:val="center"/>
+        <w:rPr>
+          <w:sz w:val="20"/>
+        </w:rPr>
+      </w:pPr>
       <w:r>
         <w:rPr>
           <w:noProof/>
-          <w:sz w:val="20"/>
           <w:lang w:bidi="ar-SA"/>
         </w:rPr>
         <w:drawing>
-          <wp:anchor distT="0" distB="0" distL="0" distR="0" simplePos="0" relativeHeight="8" behindDoc="0" locked="0" layoutInCell="1" allowOverlap="1">
-            <wp:simplePos x="0" y="0"/>
-            <wp:positionH relativeFrom="column">
-              <wp:align>center</wp:align>
-            </wp:positionH>
-            <wp:positionV relativeFrom="paragraph">
-              <wp:posOffset>635</wp:posOffset>
-            </wp:positionV>
+          <wp:inline distT="0" distB="0" distL="0" distR="0" wp14:anchorId="5D5D5235" wp14:editId="60279D7C">
             <wp:extent cx="3790950" cy="7172325"/>
             <wp:effectExtent l="0" t="0" r="0" b="0"/>
-            <wp:wrapSquare wrapText="largest"/>
-            <wp:docPr id="3" name="Imagen7"/>
+            <wp:docPr id="2" name="Imagen7"/>
             <wp:cNvGraphicFramePr>
               <a:graphicFrameLocks xmlns:a="http://schemas.openxmlformats.org/drawingml/2006/main" noChangeAspect="1"/>
             </wp:cNvGraphicFramePr>
@@ -585,13 +644,19 @@
               <a:graphicData uri="http://schemas.openxmlformats.org/drawingml/2006/picture">
                 <pic:pic xmlns:pic="http://schemas.openxmlformats.org/drawingml/2006/picture">
                   <pic:nvPicPr>
-                    <pic:cNvPr id="3" name="Imagen7"/>
+                    <pic:cNvPr id="2" name="Imagen7"/>
                     <pic:cNvPicPr>
                       <a:picLocks noChangeAspect="1" noChangeArrowheads="1"/>
                     </pic:cNvPicPr>
                   </pic:nvPicPr>
                   <pic:blipFill>
-                    <a:blip r:embed="rId7"/>
+                    <a:blip r:embed="rId7">
+                      <a:extLst>
+                        <a:ext uri="{28A0092B-C50C-407E-A947-70E740481C1C}">
+                          <a14:useLocalDpi xmlns:a14="http://schemas.microsoft.com/office/drawing/2010/main" val="0"/>
+                        </a:ext>
+                      </a:extLst>
+                    </a:blip>
                     <a:stretch>
                       <a:fillRect/>
                     </a:stretch>
@@ -608,36 +673,24 @@
                 </pic:pic>
               </a:graphicData>
             </a:graphic>
-          </wp:anchor>
+          </wp:inline>
         </w:drawing>
       </w:r>
     </w:p>
     <w:p>
       <w:pPr>
         <w:pStyle w:val="Textoindependiente"/>
-        <w:spacing w:before="73"/>
-        <w:ind w:left="1331" w:right="1253"/>
-        <w:jc w:val="center"/>
-      </w:pPr>
-      <w:r>
-        <w:lastRenderedPageBreak/>
-        <w:t>Prototipo Menú Principal</w:t>
-      </w:r>
-    </w:p>
-    <w:p>
-      <w:pPr>
-        <w:pStyle w:val="Textoindependiente"/>
-        <w:spacing w:before="73"/>
-        <w:ind w:left="1331" w:right="1253"/>
-        <w:jc w:val="center"/>
-      </w:pPr>
-    </w:p>
-    <w:p>
-      <w:pPr>
-        <w:pStyle w:val="Textoindependiente"/>
-        <w:spacing w:before="73"/>
-        <w:ind w:left="1331" w:right="1253"/>
-        <w:jc w:val="center"/>
+        <w:rPr>
+          <w:sz w:val="20"/>
+        </w:rPr>
+      </w:pPr>
+    </w:p>
+    <w:p>
+      <w:pPr>
+        <w:pStyle w:val="Textoindependiente"/>
+        <w:rPr>
+          <w:sz w:val="20"/>
+        </w:rPr>
         <w:sectPr>
           <w:pgSz w:w="11906" w:h="16838"/>
           <w:pgMar w:top="1320" w:right="1680" w:bottom="280" w:left="1600" w:header="0" w:footer="0" w:gutter="0"/>
@@ -646,24 +699,44 @@
           <w:docGrid w:linePitch="100" w:charSpace="4096"/>
         </w:sectPr>
       </w:pPr>
+    </w:p>
+    <w:p>
+      <w:pPr>
+        <w:pStyle w:val="Textoindependiente"/>
+        <w:spacing w:before="73"/>
+        <w:ind w:left="1331" w:right="1253"/>
+        <w:jc w:val="center"/>
+      </w:pPr>
+      <w:r>
+        <w:lastRenderedPageBreak/>
+        <w:t>Prototipo Menú Principal</w:t>
+      </w:r>
+    </w:p>
+    <w:p>
+      <w:pPr>
+        <w:pStyle w:val="Textoindependiente"/>
+        <w:spacing w:before="73"/>
+        <w:ind w:left="1331" w:right="1253"/>
+        <w:jc w:val="center"/>
+      </w:pPr>
+    </w:p>
+    <w:p>
+      <w:pPr>
+        <w:pStyle w:val="Textoindependiente"/>
+        <w:spacing w:before="73"/>
+        <w:ind w:left="1331" w:right="1253"/>
+        <w:jc w:val="center"/>
+      </w:pPr>
       <w:r>
         <w:rPr>
           <w:noProof/>
           <w:lang w:bidi="ar-SA"/>
         </w:rPr>
         <w:drawing>
-          <wp:anchor distT="0" distB="0" distL="0" distR="0" simplePos="0" relativeHeight="9" behindDoc="0" locked="0" layoutInCell="1" allowOverlap="1">
-            <wp:simplePos x="0" y="0"/>
-            <wp:positionH relativeFrom="column">
-              <wp:align>center</wp:align>
-            </wp:positionH>
-            <wp:positionV relativeFrom="paragraph">
-              <wp:posOffset>635</wp:posOffset>
-            </wp:positionV>
+          <wp:inline distT="0" distB="0" distL="0" distR="0" wp14:anchorId="5E1A54D2" wp14:editId="3334F60C">
             <wp:extent cx="3695700" cy="7086600"/>
             <wp:effectExtent l="0" t="0" r="0" b="0"/>
-            <wp:wrapSquare wrapText="largest"/>
-            <wp:docPr id="4" name="Imagen8"/>
+            <wp:docPr id="3" name="Imagen8"/>
             <wp:cNvGraphicFramePr>
               <a:graphicFrameLocks xmlns:a="http://schemas.openxmlformats.org/drawingml/2006/main" noChangeAspect="1"/>
             </wp:cNvGraphicFramePr>
@@ -671,13 +744,19 @@
               <a:graphicData uri="http://schemas.openxmlformats.org/drawingml/2006/picture">
                 <pic:pic xmlns:pic="http://schemas.openxmlformats.org/drawingml/2006/picture">
                   <pic:nvPicPr>
-                    <pic:cNvPr id="4" name="Imagen8"/>
+                    <pic:cNvPr id="3" name="Imagen8"/>
                     <pic:cNvPicPr>
                       <a:picLocks noChangeAspect="1" noChangeArrowheads="1"/>
                     </pic:cNvPicPr>
                   </pic:nvPicPr>
                   <pic:blipFill>
-                    <a:blip r:embed="rId8"/>
+                    <a:blip r:embed="rId8">
+                      <a:extLst>
+                        <a:ext uri="{28A0092B-C50C-407E-A947-70E740481C1C}">
+                          <a14:useLocalDpi xmlns:a14="http://schemas.microsoft.com/office/drawing/2010/main" val="0"/>
+                        </a:ext>
+                      </a:extLst>
+                    </a:blip>
                     <a:stretch>
                       <a:fillRect/>
                     </a:stretch>
@@ -694,7 +773,7 @@
                 </pic:pic>
               </a:graphicData>
             </a:graphic>
-          </wp:anchor>
+          </wp:inline>
         </w:drawing>
       </w:r>
     </w:p>
@@ -702,7 +781,18 @@
       <w:pPr>
         <w:pStyle w:val="Textoindependiente"/>
         <w:spacing w:before="73"/>
-        <w:ind w:left="1331" w:right="1251"/>
+        <w:ind w:left="1331" w:right="1253"/>
+        <w:jc w:val="center"/>
+      </w:pPr>
+      <w:r>
+        <w:br w:type="page"/>
+      </w:r>
+    </w:p>
+    <w:p>
+      <w:pPr>
+        <w:pStyle w:val="Textoindependiente"/>
+        <w:spacing w:before="73"/>
+        <w:ind w:right="1251"/>
         <w:jc w:val="center"/>
       </w:pPr>
       <w:r>
@@ -714,23 +804,16 @@
       <w:pPr>
         <w:pStyle w:val="Textoindependiente"/>
         <w:spacing w:before="73"/>
-        <w:ind w:left="1331" w:right="1251"/>
-        <w:jc w:val="center"/>
+        <w:ind w:right="1251"/>
+        <w:jc w:val="right"/>
       </w:pPr>
     </w:p>
     <w:p>
       <w:pPr>
         <w:pStyle w:val="Textoindependiente"/>
         <w:spacing w:before="73"/>
-        <w:ind w:left="1331" w:right="1251"/>
-        <w:jc w:val="center"/>
-        <w:sectPr>
-          <w:pgSz w:w="11906" w:h="16838"/>
-          <w:pgMar w:top="1320" w:right="1680" w:bottom="280" w:left="1600" w:header="0" w:footer="0" w:gutter="0"/>
-          <w:cols w:space="720"/>
-          <w:formProt w:val="0"/>
-          <w:docGrid w:linePitch="100" w:charSpace="4096"/>
-        </w:sectPr>
+        <w:ind w:right="1251"/>
+        <w:jc w:val="right"/>
       </w:pPr>
       <w:r>
         <w:rPr>
@@ -738,17 +821,9 @@
           <w:lang w:bidi="ar-SA"/>
         </w:rPr>
         <w:drawing>
-          <wp:anchor distT="0" distB="0" distL="0" distR="0" simplePos="0" relativeHeight="10" behindDoc="0" locked="0" layoutInCell="1" allowOverlap="1">
-            <wp:simplePos x="0" y="0"/>
-            <wp:positionH relativeFrom="column">
-              <wp:align>center</wp:align>
-            </wp:positionH>
-            <wp:positionV relativeFrom="paragraph">
-              <wp:posOffset>635</wp:posOffset>
-            </wp:positionV>
+          <wp:inline distT="0" distB="0" distL="0" distR="0" wp14:anchorId="0542050E" wp14:editId="50C8A6B4">
             <wp:extent cx="3629025" cy="7105650"/>
             <wp:effectExtent l="0" t="0" r="0" b="0"/>
-            <wp:wrapSquare wrapText="largest"/>
             <wp:docPr id="5" name="Imagen9"/>
             <wp:cNvGraphicFramePr>
               <a:graphicFrameLocks xmlns:a="http://schemas.openxmlformats.org/drawingml/2006/main" noChangeAspect="1"/>
@@ -763,7 +838,13 @@
                     </pic:cNvPicPr>
                   </pic:nvPicPr>
                   <pic:blipFill>
-                    <a:blip r:embed="rId9"/>
+                    <a:blip r:embed="rId9">
+                      <a:extLst>
+                        <a:ext uri="{28A0092B-C50C-407E-A947-70E740481C1C}">
+                          <a14:useLocalDpi xmlns:a14="http://schemas.microsoft.com/office/drawing/2010/main" val="0"/>
+                        </a:ext>
+                      </a:extLst>
+                    </a:blip>
                     <a:stretch>
                       <a:fillRect/>
                     </a:stretch>
@@ -780,14 +861,29 @@
                 </pic:pic>
               </a:graphicData>
             </a:graphic>
-          </wp:anchor>
+          </wp:inline>
         </w:drawing>
       </w:r>
     </w:p>
     <w:p>
       <w:pPr>
         <w:pStyle w:val="Textoindependiente"/>
-        <w:ind w:left="1283"/>
+        <w:ind w:right="1251"/>
+        <w:sectPr>
+          <w:pgSz w:w="11906" w:h="16838"/>
+          <w:pgMar w:top="1540" w:right="1680" w:bottom="280" w:left="1600" w:header="0" w:footer="0" w:gutter="0"/>
+          <w:cols w:space="720"/>
+          <w:formProt w:val="0"/>
+          <w:docGrid w:linePitch="100" w:charSpace="4096"/>
+        </w:sectPr>
+      </w:pPr>
+    </w:p>
+    <w:p>
+      <w:pPr>
+        <w:pStyle w:val="Textoindependiente"/>
+        <w:spacing w:before="73"/>
+        <w:ind w:left="1331" w:right="1252"/>
+        <w:jc w:val="center"/>
       </w:pPr>
       <w:r>
         <w:rPr>
@@ -796,18 +892,10 @@
         </w:rPr>
         <w:lastRenderedPageBreak/>
         <w:drawing>
-          <wp:anchor distT="0" distB="0" distL="0" distR="0" simplePos="0" relativeHeight="13" behindDoc="0" locked="0" layoutInCell="1" allowOverlap="1">
-            <wp:simplePos x="0" y="0"/>
-            <wp:positionH relativeFrom="column">
-              <wp:align>center</wp:align>
-            </wp:positionH>
-            <wp:positionV relativeFrom="paragraph">
-              <wp:posOffset>635</wp:posOffset>
-            </wp:positionV>
+          <wp:inline distT="0" distB="0" distL="0" distR="0">
             <wp:extent cx="3762375" cy="7105650"/>
             <wp:effectExtent l="0" t="0" r="0" b="0"/>
-            <wp:wrapSquare wrapText="largest"/>
-            <wp:docPr id="6" name="Imagen11"/>
+            <wp:docPr id="4" name="Imagen11"/>
             <wp:cNvGraphicFramePr>
               <a:graphicFrameLocks xmlns:a="http://schemas.openxmlformats.org/drawingml/2006/main" noChangeAspect="1"/>
             </wp:cNvGraphicFramePr>
@@ -815,13 +903,19 @@
               <a:graphicData uri="http://schemas.openxmlformats.org/drawingml/2006/picture">
                 <pic:pic xmlns:pic="http://schemas.openxmlformats.org/drawingml/2006/picture">
                   <pic:nvPicPr>
-                    <pic:cNvPr id="6" name="Imagen11"/>
+                    <pic:cNvPr id="4" name="Imagen11"/>
                     <pic:cNvPicPr>
                       <a:picLocks noChangeAspect="1" noChangeArrowheads="1"/>
                     </pic:cNvPicPr>
                   </pic:nvPicPr>
                   <pic:blipFill>
-                    <a:blip r:embed="rId10"/>
+                    <a:blip r:embed="rId10">
+                      <a:extLst>
+                        <a:ext uri="{28A0092B-C50C-407E-A947-70E740481C1C}">
+                          <a14:useLocalDpi xmlns:a14="http://schemas.microsoft.com/office/drawing/2010/main" val="0"/>
+                        </a:ext>
+                      </a:extLst>
+                    </a:blip>
                     <a:stretch>
                       <a:fillRect/>
                     </a:stretch>
@@ -838,9 +932,25 @@
                 </pic:pic>
               </a:graphicData>
             </a:graphic>
-          </wp:anchor>
+          </wp:inline>
         </w:drawing>
       </w:r>
+    </w:p>
+    <w:p>
+      <w:pPr>
+        <w:pStyle w:val="Textoindependiente"/>
+        <w:spacing w:before="73"/>
+        <w:ind w:left="1331" w:right="1252"/>
+        <w:jc w:val="center"/>
+      </w:pPr>
+    </w:p>
+    <w:p>
+      <w:pPr>
+        <w:pStyle w:val="Textoindependiente"/>
+        <w:spacing w:before="73"/>
+        <w:ind w:left="1331" w:right="1252"/>
+        <w:jc w:val="center"/>
+      </w:pPr>
       <w:r>
         <w:br w:type="page"/>
       </w:r>
@@ -848,14 +958,9 @@
     <w:p>
       <w:pPr>
         <w:pStyle w:val="Textoindependiente"/>
-        <w:ind w:left="1283"/>
-        <w:sectPr>
-          <w:pgSz w:w="11906" w:h="16838"/>
-          <w:pgMar w:top="1540" w:right="1680" w:bottom="280" w:left="1600" w:header="0" w:footer="0" w:gutter="0"/>
-          <w:cols w:space="720"/>
-          <w:formProt w:val="0"/>
-          <w:docGrid w:linePitch="100" w:charSpace="4096"/>
-        </w:sectPr>
+        <w:spacing w:before="73"/>
+        <w:ind w:left="1331" w:right="1252"/>
+        <w:jc w:val="center"/>
       </w:pPr>
       <w:r>
         <w:rPr>
@@ -864,18 +969,10 @@
         </w:rPr>
         <w:lastRenderedPageBreak/>
         <w:drawing>
-          <wp:anchor distT="0" distB="0" distL="0" distR="0" simplePos="0" relativeHeight="12" behindDoc="0" locked="0" layoutInCell="1" allowOverlap="1">
-            <wp:simplePos x="0" y="0"/>
-            <wp:positionH relativeFrom="column">
-              <wp:align>center</wp:align>
-            </wp:positionH>
-            <wp:positionV relativeFrom="paragraph">
-              <wp:posOffset>635</wp:posOffset>
-            </wp:positionV>
+          <wp:inline distT="0" distB="0" distL="0" distR="0">
             <wp:extent cx="3781425" cy="7134225"/>
             <wp:effectExtent l="0" t="0" r="0" b="0"/>
-            <wp:wrapSquare wrapText="largest"/>
-            <wp:docPr id="7" name="Imagen12"/>
+            <wp:docPr id="6" name="Imagen12"/>
             <wp:cNvGraphicFramePr>
               <a:graphicFrameLocks xmlns:a="http://schemas.openxmlformats.org/drawingml/2006/main" noChangeAspect="1"/>
             </wp:cNvGraphicFramePr>
@@ -883,13 +980,19 @@
               <a:graphicData uri="http://schemas.openxmlformats.org/drawingml/2006/picture">
                 <pic:pic xmlns:pic="http://schemas.openxmlformats.org/drawingml/2006/picture">
                   <pic:nvPicPr>
-                    <pic:cNvPr id="7" name="Imagen12"/>
+                    <pic:cNvPr id="6" name="Imagen12"/>
                     <pic:cNvPicPr>
                       <a:picLocks noChangeAspect="1" noChangeArrowheads="1"/>
                     </pic:cNvPicPr>
                   </pic:nvPicPr>
                   <pic:blipFill>
-                    <a:blip r:embed="rId11"/>
+                    <a:blip r:embed="rId11">
+                      <a:extLst>
+                        <a:ext uri="{28A0092B-C50C-407E-A947-70E740481C1C}">
+                          <a14:useLocalDpi xmlns:a14="http://schemas.microsoft.com/office/drawing/2010/main" val="0"/>
+                        </a:ext>
+                      </a:extLst>
+                    </a:blip>
                     <a:stretch>
                       <a:fillRect/>
                     </a:stretch>
@@ -906,7 +1009,7 @@
                 </pic:pic>
               </a:graphicData>
             </a:graphic>
-          </wp:anchor>
+          </wp:inline>
         </w:drawing>
       </w:r>
     </w:p>
@@ -917,9 +1020,16 @@
         <w:ind w:left="1331" w:right="1252"/>
         <w:jc w:val="center"/>
       </w:pPr>
-      <w:r>
-        <w:lastRenderedPageBreak/>
-        <w:t>Prototipo de Referenciales</w:t>
+    </w:p>
+    <w:p>
+      <w:pPr>
+        <w:rPr>
+          <w:sz w:val="24"/>
+          <w:szCs w:val="24"/>
+        </w:rPr>
+      </w:pPr>
+      <w:r>
+        <w:br w:type="page"/>
       </w:r>
     </w:p>
     <w:p>
@@ -929,6 +1039,10 @@
         <w:ind w:left="1331" w:right="1252"/>
         <w:jc w:val="center"/>
       </w:pPr>
+      <w:r>
+        <w:lastRenderedPageBreak/>
+        <w:t>Prototipo de Referenciales</w:t>
+      </w:r>
     </w:p>
     <w:p>
       <w:pPr>
@@ -936,32 +1050,26 @@
         <w:spacing w:before="73"/>
         <w:ind w:left="1331" w:right="1252"/>
         <w:jc w:val="center"/>
-        <w:sectPr>
-          <w:pgSz w:w="11906" w:h="16838"/>
-          <w:pgMar w:top="1320" w:right="1680" w:bottom="280" w:left="1600" w:header="0" w:footer="0" w:gutter="0"/>
-          <w:cols w:space="720"/>
-          <w:formProt w:val="0"/>
-          <w:docGrid w:linePitch="100" w:charSpace="4096"/>
-        </w:sectPr>
+      </w:pPr>
+    </w:p>
+    <w:p>
+      <w:pPr>
+        <w:pStyle w:val="Textoindependiente"/>
+        <w:spacing w:before="73"/>
+        <w:ind w:left="1331" w:right="1252"/>
+        <w:jc w:val="center"/>
       </w:pPr>
       <w:r>
         <w:rPr>
           <w:noProof/>
+          <w:sz w:val="15"/>
           <w:lang w:bidi="ar-SA"/>
         </w:rPr>
         <w:drawing>
-          <wp:anchor distT="0" distB="0" distL="0" distR="0" simplePos="0" relativeHeight="11" behindDoc="0" locked="0" layoutInCell="1" allowOverlap="1">
-            <wp:simplePos x="0" y="0"/>
-            <wp:positionH relativeFrom="column">
-              <wp:align>center</wp:align>
-            </wp:positionH>
-            <wp:positionV relativeFrom="paragraph">
-              <wp:posOffset>635</wp:posOffset>
-            </wp:positionV>
-            <wp:extent cx="3657600" cy="7086600"/>
+          <wp:inline distT="0" distB="0" distL="0" distR="0" wp14:anchorId="75BA7BCB" wp14:editId="0E2C0333">
+            <wp:extent cx="3819525" cy="7172325"/>
             <wp:effectExtent l="0" t="0" r="0" b="0"/>
-            <wp:wrapSquare wrapText="largest"/>
-            <wp:docPr id="8" name="Imagen10"/>
+            <wp:docPr id="7" name="Imagen1"/>
             <wp:cNvGraphicFramePr>
               <a:graphicFrameLocks xmlns:a="http://schemas.openxmlformats.org/drawingml/2006/main" noChangeAspect="1"/>
             </wp:cNvGraphicFramePr>
@@ -969,13 +1077,19 @@
               <a:graphicData uri="http://schemas.openxmlformats.org/drawingml/2006/picture">
                 <pic:pic xmlns:pic="http://schemas.openxmlformats.org/drawingml/2006/picture">
                   <pic:nvPicPr>
-                    <pic:cNvPr id="8" name="Imagen10"/>
+                    <pic:cNvPr id="7" name="Imagen1"/>
                     <pic:cNvPicPr>
                       <a:picLocks noChangeAspect="1" noChangeArrowheads="1"/>
                     </pic:cNvPicPr>
                   </pic:nvPicPr>
                   <pic:blipFill>
-                    <a:blip r:embed="rId12"/>
+                    <a:blip r:embed="rId12">
+                      <a:extLst>
+                        <a:ext uri="{28A0092B-C50C-407E-A947-70E740481C1C}">
+                          <a14:useLocalDpi xmlns:a14="http://schemas.microsoft.com/office/drawing/2010/main" val="0"/>
+                        </a:ext>
+                      </a:extLst>
+                    </a:blip>
                     <a:stretch>
                       <a:fillRect/>
                     </a:stretch>
@@ -983,7 +1097,7 @@
                   <pic:spPr bwMode="auto">
                     <a:xfrm>
                       <a:off x="0" y="0"/>
-                      <a:ext cx="3657600" cy="7086600"/>
+                      <a:ext cx="3819525" cy="7172325"/>
                     </a:xfrm>
                     <a:prstGeom prst="rect">
                       <a:avLst/>
@@ -992,18 +1106,28 @@
                 </pic:pic>
               </a:graphicData>
             </a:graphic>
-          </wp:anchor>
+          </wp:inline>
         </w:drawing>
       </w:r>
     </w:p>
     <w:p>
       <w:pPr>
         <w:pStyle w:val="Textoindependiente"/>
-        <w:ind w:left="1423"/>
-        <w:rPr>
-          <w:sz w:val="15"/>
-        </w:rPr>
-      </w:pPr>
+        <w:spacing w:before="73"/>
+        <w:ind w:left="1331" w:right="1252"/>
+        <w:jc w:val="center"/>
+      </w:pPr>
+    </w:p>
+    <w:p>
+      <w:pPr>
+        <w:rPr>
+          <w:sz w:val="24"/>
+          <w:szCs w:val="24"/>
+        </w:rPr>
+      </w:pPr>
+      <w:r>
+        <w:br w:type="page"/>
+      </w:r>
     </w:p>
     <w:p>
       <w:pPr>
@@ -1012,15 +1136,15 @@
         <w:ind w:left="0" w:right="1249"/>
       </w:pPr>
       <w:r>
+        <w:lastRenderedPageBreak/>
         <w:t>Diagramas de Caso de Uso</w:t>
       </w:r>
     </w:p>
     <w:p>
       <w:pPr>
-        <w:pStyle w:val="Textoindependiente"/>
-        <w:spacing w:before="183"/>
-        <w:ind w:left="1331" w:right="1248"/>
-        <w:jc w:val="center"/>
+        <w:pStyle w:val="Ttulo1"/>
+        <w:spacing w:before="92"/>
+        <w:ind w:left="0" w:right="1249"/>
       </w:pPr>
       <w:r>
         <w:t>Diagrama de Caso de Uso – Sistema</w:t>
@@ -1028,46 +1152,27 @@
     </w:p>
     <w:p>
       <w:pPr>
-        <w:pStyle w:val="Textoindependiente"/>
-        <w:rPr>
-          <w:sz w:val="20"/>
-        </w:rPr>
-      </w:pPr>
-    </w:p>
-    <w:p>
-      <w:pPr>
-        <w:pStyle w:val="Textoindependiente"/>
-        <w:rPr>
-          <w:sz w:val="20"/>
-        </w:rPr>
-      </w:pPr>
-    </w:p>
-    <w:p>
-      <w:pPr>
-        <w:pStyle w:val="Textoindependiente"/>
-        <w:rPr>
-          <w:sz w:val="20"/>
-        </w:rPr>
+        <w:pStyle w:val="Ttulo1"/>
+        <w:spacing w:before="92"/>
+        <w:ind w:left="0" w:right="1249"/>
+      </w:pPr>
+    </w:p>
+    <w:p>
+      <w:pPr>
+        <w:pStyle w:val="Ttulo1"/>
+        <w:spacing w:before="92"/>
+        <w:ind w:left="0" w:right="1249"/>
       </w:pPr>
       <w:r>
         <w:rPr>
           <w:noProof/>
-          <w:sz w:val="20"/>
           <w:lang w:bidi="ar-SA"/>
         </w:rPr>
         <w:drawing>
-          <wp:anchor distT="0" distB="0" distL="0" distR="0" simplePos="0" relativeHeight="5" behindDoc="0" locked="0" layoutInCell="1" allowOverlap="1">
-            <wp:simplePos x="0" y="0"/>
-            <wp:positionH relativeFrom="column">
-              <wp:align>center</wp:align>
-            </wp:positionH>
-            <wp:positionV relativeFrom="paragraph">
-              <wp:posOffset>635</wp:posOffset>
-            </wp:positionV>
+          <wp:inline distT="0" distB="0" distL="0" distR="0" wp14:anchorId="5C35A754" wp14:editId="116130F0">
             <wp:extent cx="5477510" cy="3145790"/>
             <wp:effectExtent l="0" t="0" r="0" b="0"/>
-            <wp:wrapSquare wrapText="largest"/>
-            <wp:docPr id="9" name="Imagen4"/>
+            <wp:docPr id="8" name="Imagen4"/>
             <wp:cNvGraphicFramePr>
               <a:graphicFrameLocks xmlns:a="http://schemas.openxmlformats.org/drawingml/2006/main" noChangeAspect="1"/>
             </wp:cNvGraphicFramePr>
@@ -1075,13 +1180,19 @@
               <a:graphicData uri="http://schemas.openxmlformats.org/drawingml/2006/picture">
                 <pic:pic xmlns:pic="http://schemas.openxmlformats.org/drawingml/2006/picture">
                   <pic:nvPicPr>
-                    <pic:cNvPr id="9" name="Imagen4"/>
+                    <pic:cNvPr id="8" name="Imagen4"/>
                     <pic:cNvPicPr>
                       <a:picLocks noChangeAspect="1" noChangeArrowheads="1"/>
                     </pic:cNvPicPr>
                   </pic:nvPicPr>
                   <pic:blipFill>
-                    <a:blip r:embed="rId13"/>
+                    <a:blip r:embed="rId13">
+                      <a:extLst>
+                        <a:ext uri="{28A0092B-C50C-407E-A947-70E740481C1C}">
+                          <a14:useLocalDpi xmlns:a14="http://schemas.microsoft.com/office/drawing/2010/main" val="0"/>
+                        </a:ext>
+                      </a:extLst>
+                    </a:blip>
                     <a:stretch>
                       <a:fillRect/>
                     </a:stretch>
@@ -1098,72 +1209,59 @@
                 </pic:pic>
               </a:graphicData>
             </a:graphic>
-          </wp:anchor>
+          </wp:inline>
         </w:drawing>
       </w:r>
     </w:p>
     <w:p>
       <w:pPr>
-        <w:pStyle w:val="Textoindependiente"/>
-        <w:rPr>
+        <w:rPr>
+          <w:sz w:val="24"/>
+          <w:szCs w:val="24"/>
+        </w:rPr>
+      </w:pPr>
+      <w:r>
+        <w:br w:type="page"/>
+      </w:r>
+    </w:p>
+    <w:p>
+      <w:pPr>
+        <w:pStyle w:val="Textoindependiente"/>
+        <w:spacing w:before="183"/>
+        <w:ind w:right="1248"/>
+        <w:jc w:val="center"/>
+      </w:pPr>
+      <w:r>
+        <w:lastRenderedPageBreak/>
+        <w:t>Diagrama de Caso de Uso Gestionar Mantenimiento y Seguridad</w:t>
+      </w:r>
+    </w:p>
+    <w:p>
+      <w:pPr>
+        <w:pStyle w:val="Textoindependiente"/>
+        <w:spacing w:before="183"/>
+        <w:ind w:left="1331" w:right="1248"/>
+        <w:jc w:val="center"/>
+      </w:pPr>
+    </w:p>
+    <w:p>
+      <w:pPr>
+        <w:pStyle w:val="Textoindependiente"/>
+        <w:spacing w:before="183"/>
+        <w:ind w:right="1248"/>
+        <w:jc w:val="center"/>
+      </w:pPr>
+      <w:r>
+        <w:rPr>
+          <w:noProof/>
           <w:sz w:val="20"/>
-        </w:rPr>
-        <w:sectPr>
-          <w:pgSz w:w="11906" w:h="16838"/>
-          <w:pgMar w:top="1540" w:right="1680" w:bottom="280" w:left="1600" w:header="0" w:footer="0" w:gutter="0"/>
-          <w:cols w:space="720"/>
-          <w:formProt w:val="0"/>
-          <w:docGrid w:linePitch="100" w:charSpace="4096"/>
-        </w:sectPr>
-      </w:pPr>
-    </w:p>
-    <w:p>
-      <w:pPr>
-        <w:pStyle w:val="Textoindependiente"/>
-        <w:spacing w:before="73"/>
-        <w:ind w:left="889"/>
-      </w:pPr>
-      <w:r>
-        <w:lastRenderedPageBreak/>
-        <w:t xml:space="preserve">Diagrama de </w:t>
-      </w:r>
-      <w:r>
-        <w:t>Caso de Uso Gestionar Mantenimiento y Seguridad</w:t>
-      </w:r>
-    </w:p>
-    <w:p>
-      <w:pPr>
-        <w:pStyle w:val="Textoindependiente"/>
-        <w:rPr>
-          <w:sz w:val="20"/>
-        </w:rPr>
-      </w:pPr>
-    </w:p>
-    <w:p>
-      <w:pPr>
-        <w:pStyle w:val="Textoindependiente"/>
-        <w:rPr>
-          <w:sz w:val="20"/>
-        </w:rPr>
-      </w:pPr>
-    </w:p>
-    <w:p>
-      <w:pPr>
-        <w:pStyle w:val="Textoindependiente"/>
-        <w:rPr>
-          <w:sz w:val="20"/>
-        </w:rPr>
-      </w:pPr>
-      <w:r>
-        <w:rPr>
-          <w:noProof/>
           <w:lang w:bidi="ar-SA"/>
         </w:rPr>
         <w:drawing>
-          <wp:inline distT="0" distB="0" distL="0" distR="0">
-            <wp:extent cx="5477510" cy="3271520"/>
+          <wp:inline distT="0" distB="0" distL="0" distR="0" wp14:anchorId="3C711A62" wp14:editId="5A0DF2E6">
+            <wp:extent cx="6054866" cy="3563007"/>
             <wp:effectExtent l="0" t="0" r="0" b="0"/>
-            <wp:docPr id="10" name="Imagen3"/>
+            <wp:docPr id="9" name="Imagen3"/>
             <wp:cNvGraphicFramePr>
               <a:graphicFrameLocks xmlns:a="http://schemas.openxmlformats.org/drawingml/2006/main" noChangeAspect="1"/>
             </wp:cNvGraphicFramePr>
@@ -1171,7 +1269,7 @@
               <a:graphicData uri="http://schemas.openxmlformats.org/drawingml/2006/picture">
                 <pic:pic xmlns:pic="http://schemas.openxmlformats.org/drawingml/2006/picture">
                   <pic:nvPicPr>
-                    <pic:cNvPr id="10" name="Imagen3"/>
+                    <pic:cNvPr id="9" name="Imagen3"/>
                     <pic:cNvPicPr>
                       <a:picLocks noChangeAspect="1" noChangeArrowheads="1"/>
                     </pic:cNvPicPr>
@@ -1191,7 +1289,7 @@
                   <pic:spPr bwMode="auto">
                     <a:xfrm>
                       <a:off x="0" y="0"/>
-                      <a:ext cx="5477510" cy="3271520"/>
+                      <a:ext cx="6065073" cy="3569013"/>
                     </a:xfrm>
                     <a:prstGeom prst="rect">
                       <a:avLst/>
@@ -1210,6 +1308,38 @@
         <w:rPr>
           <w:sz w:val="20"/>
         </w:rPr>
+      </w:pPr>
+    </w:p>
+    <w:p>
+      <w:pPr>
+        <w:pStyle w:val="Textoindependiente"/>
+        <w:rPr>
+          <w:sz w:val="20"/>
+        </w:rPr>
+      </w:pPr>
+    </w:p>
+    <w:p>
+      <w:pPr>
+        <w:pStyle w:val="Textoindependiente"/>
+        <w:rPr>
+          <w:sz w:val="20"/>
+        </w:rPr>
+      </w:pPr>
+    </w:p>
+    <w:p>
+      <w:pPr>
+        <w:pStyle w:val="Textoindependiente"/>
+        <w:rPr>
+          <w:sz w:val="20"/>
+        </w:rPr>
+      </w:pPr>
+    </w:p>
+    <w:p>
+      <w:pPr>
+        <w:pStyle w:val="Textoindependiente"/>
+        <w:rPr>
+          <w:sz w:val="20"/>
+        </w:rPr>
         <w:sectPr>
           <w:pgSz w:w="11906" w:h="16838"/>
           <w:pgMar w:top="1320" w:right="1680" w:bottom="280" w:left="1600" w:header="0" w:footer="0" w:gutter="0"/>
@@ -1261,9 +1391,9 @@
         </w:rPr>
         <w:drawing>
           <wp:inline distT="0" distB="0" distL="0" distR="0">
-            <wp:extent cx="5833241" cy="1591945"/>
+            <wp:extent cx="5833110" cy="1591945"/>
             <wp:effectExtent l="0" t="0" r="0" b="0"/>
-            <wp:docPr id="11" name="Imagen5"/>
+            <wp:docPr id="10" name="Imagen5"/>
             <wp:cNvGraphicFramePr>
               <a:graphicFrameLocks xmlns:a="http://schemas.openxmlformats.org/drawingml/2006/main" noChangeAspect="1"/>
             </wp:cNvGraphicFramePr>
@@ -1271,19 +1401,13 @@
               <a:graphicData uri="http://schemas.openxmlformats.org/drawingml/2006/picture">
                 <pic:pic xmlns:pic="http://schemas.openxmlformats.org/drawingml/2006/picture">
                   <pic:nvPicPr>
-                    <pic:cNvPr id="11" name="Imagen5"/>
+                    <pic:cNvPr id="10" name="Imagen5"/>
                     <pic:cNvPicPr>
                       <a:picLocks noChangeAspect="1" noChangeArrowheads="1"/>
                     </pic:cNvPicPr>
                   </pic:nvPicPr>
                   <pic:blipFill>
-                    <a:blip r:embed="rId15">
-                      <a:extLst>
-                        <a:ext uri="{28A0092B-C50C-407E-A947-70E740481C1C}">
-                          <a14:useLocalDpi xmlns:a14="http://schemas.microsoft.com/office/drawing/2010/main" val="0"/>
-                        </a:ext>
-                      </a:extLst>
-                    </a:blip>
+                    <a:blip r:embed="rId15"/>
                     <a:stretch>
                       <a:fillRect/>
                     </a:stretch>
@@ -1291,7 +1415,7 @@
                   <pic:spPr bwMode="auto">
                     <a:xfrm>
                       <a:off x="0" y="0"/>
-                      <a:ext cx="5843689" cy="1594796"/>
+                      <a:ext cx="5833110" cy="1591945"/>
                     </a:xfrm>
                     <a:prstGeom prst="rect">
                       <a:avLst/>
@@ -1326,6 +1450,22 @@
         <w:rPr>
           <w:sz w:val="20"/>
         </w:rPr>
+      </w:pPr>
+    </w:p>
+    <w:p>
+      <w:pPr>
+        <w:pStyle w:val="Textoindependiente"/>
+        <w:rPr>
+          <w:sz w:val="20"/>
+        </w:rPr>
+      </w:pPr>
+    </w:p>
+    <w:p>
+      <w:pPr>
+        <w:pStyle w:val="Textoindependiente"/>
+        <w:rPr>
+          <w:sz w:val="20"/>
+        </w:rPr>
         <w:sectPr>
           <w:pgSz w:w="11906" w:h="16838"/>
           <w:pgMar w:top="1320" w:right="1680" w:bottom="280" w:left="1600" w:header="0" w:footer="0" w:gutter="0"/>
@@ -1366,25 +1506,8 @@
     <w:p>
       <w:pPr>
         <w:pStyle w:val="Textoindependiente"/>
-        <w:rPr>
-          <w:sz w:val="20"/>
-        </w:rPr>
-      </w:pPr>
-    </w:p>
-    <w:p>
-      <w:pPr>
-        <w:pStyle w:val="Textoindependiente"/>
-        <w:rPr>
-          <w:sz w:val="20"/>
-        </w:rPr>
-      </w:pPr>
-    </w:p>
-    <w:p>
-      <w:pPr>
-        <w:pStyle w:val="Textoindependiente"/>
         <w:spacing w:before="8"/>
       </w:pPr>
-      <w:bookmarkStart w:id="0" w:name="_GoBack"/>
       <w:r>
         <w:rPr>
           <w:noProof/>
@@ -1392,9 +1515,9 @@
         </w:rPr>
         <w:drawing>
           <wp:inline distT="0" distB="0" distL="0" distR="0">
-            <wp:extent cx="6013463" cy="2128345"/>
+            <wp:extent cx="6013450" cy="2128520"/>
             <wp:effectExtent l="0" t="0" r="0" b="0"/>
-            <wp:docPr id="12" name="Imagen6"/>
+            <wp:docPr id="11" name="Imagen6"/>
             <wp:cNvGraphicFramePr>
               <a:graphicFrameLocks xmlns:a="http://schemas.openxmlformats.org/drawingml/2006/main" noChangeAspect="1"/>
             </wp:cNvGraphicFramePr>
@@ -1402,19 +1525,13 @@
               <a:graphicData uri="http://schemas.openxmlformats.org/drawingml/2006/picture">
                 <pic:pic xmlns:pic="http://schemas.openxmlformats.org/drawingml/2006/picture">
                   <pic:nvPicPr>
-                    <pic:cNvPr id="12" name="Imagen6"/>
+                    <pic:cNvPr id="11" name="Imagen6"/>
                     <pic:cNvPicPr>
                       <a:picLocks noChangeAspect="1" noChangeArrowheads="1"/>
                     </pic:cNvPicPr>
                   </pic:nvPicPr>
                   <pic:blipFill>
-                    <a:blip r:embed="rId16">
-                      <a:extLst>
-                        <a:ext uri="{28A0092B-C50C-407E-A947-70E740481C1C}">
-                          <a14:useLocalDpi xmlns:a14="http://schemas.microsoft.com/office/drawing/2010/main" val="0"/>
-                        </a:ext>
-                      </a:extLst>
-                    </a:blip>
+                    <a:blip r:embed="rId16"/>
                     <a:stretch>
                       <a:fillRect/>
                     </a:stretch>
@@ -1422,7 +1539,7 @@
                   <pic:spPr bwMode="auto">
                     <a:xfrm>
                       <a:off x="0" y="0"/>
-                      <a:ext cx="6030207" cy="2134271"/>
+                      <a:ext cx="6013450" cy="2128520"/>
                     </a:xfrm>
                     <a:prstGeom prst="rect">
                       <a:avLst/>
@@ -1434,7 +1551,6 @@
           </wp:inline>
         </w:drawing>
       </w:r>
-      <w:bookmarkEnd w:id="0"/>
     </w:p>
     <w:sectPr>
       <w:pgSz w:w="11906" w:h="16838"/>
@@ -1450,9 +1566,9 @@
 <file path=word/numbering.xml><?xml version="1.0" encoding="utf-8"?>
 <w:numbering xmlns:wpc="http://schemas.microsoft.com/office/word/2010/wordprocessingCanvas" xmlns:mc="http://schemas.openxmlformats.org/markup-compatibility/2006" xmlns:o="urn:schemas-microsoft-com:office:office" xmlns:r="http://schemas.openxmlformats.org/officeDocument/2006/relationships" xmlns:m="http://schemas.openxmlformats.org/officeDocument/2006/math" xmlns:v="urn:schemas-microsoft-com:vml" xmlns:wp14="http://schemas.microsoft.com/office/word/2010/wordprocessingDrawing" xmlns:wp="http://schemas.openxmlformats.org/drawingml/2006/wordprocessingDrawing" xmlns:w10="urn:schemas-microsoft-com:office:word" xmlns:w="http://schemas.openxmlformats.org/wordprocessingml/2006/main" xmlns:w14="http://schemas.microsoft.com/office/word/2010/wordml" xmlns:w15="http://schemas.microsoft.com/office/word/2012/wordml" xmlns:wpg="http://schemas.microsoft.com/office/word/2010/wordprocessingGroup" xmlns:wpi="http://schemas.microsoft.com/office/word/2010/wordprocessingInk" xmlns:wne="http://schemas.microsoft.com/office/word/2006/wordml" xmlns:wps="http://schemas.microsoft.com/office/word/2010/wordprocessingShape" mc:Ignorable="w14 w15 wp14">
   <w:abstractNum w:abstractNumId="0" w15:restartNumberingAfterBreak="0">
-    <w:nsid w:val="63D1234F"/>
+    <w:nsid w:val="2E2506E7"/>
     <w:multiLevelType w:val="multilevel"/>
-    <w:tmpl w:val="6FE2A9BC"/>
+    <w:tmpl w:val="166684F4"/>
     <w:lvl w:ilvl="0">
       <w:start w:val="1"/>
       <w:numFmt w:val="none"/>
@@ -1545,9 +1661,9 @@
     </w:lvl>
   </w:abstractNum>
   <w:abstractNum w:abstractNumId="1" w15:restartNumberingAfterBreak="0">
-    <w:nsid w:val="7ADE78CE"/>
+    <w:nsid w:val="58BF5CB4"/>
     <w:multiLevelType w:val="multilevel"/>
-    <w:tmpl w:val="79344E1A"/>
+    <w:tmpl w:val="47C0F6BE"/>
     <w:lvl w:ilvl="0">
       <w:start w:val="1"/>
       <w:numFmt w:val="bullet"/>
@@ -1565,6 +1681,7 @@
       </w:rPr>
     </w:lvl>
     <w:lvl w:ilvl="1">
+      <w:start w:val="1"/>
       <w:numFmt w:val="bullet"/>
       <w:lvlText w:val=""/>
       <w:lvlJc w:val="left"/>
@@ -1577,6 +1694,7 @@
       </w:rPr>
     </w:lvl>
     <w:lvl w:ilvl="2">
+      <w:start w:val="1"/>
       <w:numFmt w:val="bullet"/>
       <w:lvlText w:val=""/>
       <w:lvlJc w:val="left"/>
@@ -1589,6 +1707,7 @@
       </w:rPr>
     </w:lvl>
     <w:lvl w:ilvl="3">
+      <w:start w:val="1"/>
       <w:numFmt w:val="bullet"/>
       <w:lvlText w:val=""/>
       <w:lvlJc w:val="left"/>
@@ -1601,6 +1720,7 @@
       </w:rPr>
     </w:lvl>
     <w:lvl w:ilvl="4">
+      <w:start w:val="1"/>
       <w:numFmt w:val="bullet"/>
       <w:lvlText w:val=""/>
       <w:lvlJc w:val="left"/>
@@ -1613,6 +1733,7 @@
       </w:rPr>
     </w:lvl>
     <w:lvl w:ilvl="5">
+      <w:start w:val="1"/>
       <w:numFmt w:val="bullet"/>
       <w:lvlText w:val=""/>
       <w:lvlJc w:val="left"/>
@@ -1625,6 +1746,7 @@
       </w:rPr>
     </w:lvl>
     <w:lvl w:ilvl="6">
+      <w:start w:val="1"/>
       <w:numFmt w:val="bullet"/>
       <w:lvlText w:val=""/>
       <w:lvlJc w:val="left"/>
@@ -1637,6 +1759,7 @@
       </w:rPr>
     </w:lvl>
     <w:lvl w:ilvl="7">
+      <w:start w:val="1"/>
       <w:numFmt w:val="bullet"/>
       <w:lvlText w:val=""/>
       <w:lvlJc w:val="left"/>
@@ -1649,6 +1772,7 @@
       </w:rPr>
     </w:lvl>
     <w:lvl w:ilvl="8">
+      <w:start w:val="1"/>
       <w:numFmt w:val="bullet"/>
       <w:lvlText w:val=""/>
       <w:lvlJc w:val="left"/>
@@ -2252,6 +2376,231 @@
       <w:lang w:val="es-ES" w:eastAsia="es-ES" w:bidi="es-ES"/>
     </w:rPr>
   </w:style>
+  <w:style w:type="character" w:customStyle="1" w:styleId="ListLabel19">
+    <w:name w:val="ListLabel 19"/>
+    <w:qFormat/>
+    <w:rPr>
+      <w:rFonts w:cs="Symbol"/>
+      <w:w w:val="100"/>
+      <w:sz w:val="24"/>
+      <w:szCs w:val="24"/>
+      <w:lang w:val="es-ES" w:eastAsia="es-ES" w:bidi="es-ES"/>
+    </w:rPr>
+  </w:style>
+  <w:style w:type="character" w:customStyle="1" w:styleId="ListLabel20">
+    <w:name w:val="ListLabel 20"/>
+    <w:qFormat/>
+    <w:rPr>
+      <w:rFonts w:cs="Symbol"/>
+      <w:lang w:val="es-ES" w:eastAsia="es-ES" w:bidi="es-ES"/>
+    </w:rPr>
+  </w:style>
+  <w:style w:type="character" w:customStyle="1" w:styleId="ListLabel21">
+    <w:name w:val="ListLabel 21"/>
+    <w:qFormat/>
+    <w:rPr>
+      <w:rFonts w:cs="Symbol"/>
+      <w:lang w:val="es-ES" w:eastAsia="es-ES" w:bidi="es-ES"/>
+    </w:rPr>
+  </w:style>
+  <w:style w:type="character" w:customStyle="1" w:styleId="ListLabel22">
+    <w:name w:val="ListLabel 22"/>
+    <w:qFormat/>
+    <w:rPr>
+      <w:rFonts w:cs="Symbol"/>
+      <w:lang w:val="es-ES" w:eastAsia="es-ES" w:bidi="es-ES"/>
+    </w:rPr>
+  </w:style>
+  <w:style w:type="character" w:customStyle="1" w:styleId="ListLabel23">
+    <w:name w:val="ListLabel 23"/>
+    <w:qFormat/>
+    <w:rPr>
+      <w:rFonts w:cs="Symbol"/>
+      <w:lang w:val="es-ES" w:eastAsia="es-ES" w:bidi="es-ES"/>
+    </w:rPr>
+  </w:style>
+  <w:style w:type="character" w:customStyle="1" w:styleId="ListLabel24">
+    <w:name w:val="ListLabel 24"/>
+    <w:qFormat/>
+    <w:rPr>
+      <w:rFonts w:cs="Symbol"/>
+      <w:lang w:val="es-ES" w:eastAsia="es-ES" w:bidi="es-ES"/>
+    </w:rPr>
+  </w:style>
+  <w:style w:type="character" w:customStyle="1" w:styleId="ListLabel25">
+    <w:name w:val="ListLabel 25"/>
+    <w:qFormat/>
+    <w:rPr>
+      <w:rFonts w:cs="Symbol"/>
+      <w:lang w:val="es-ES" w:eastAsia="es-ES" w:bidi="es-ES"/>
+    </w:rPr>
+  </w:style>
+  <w:style w:type="character" w:customStyle="1" w:styleId="ListLabel26">
+    <w:name w:val="ListLabel 26"/>
+    <w:qFormat/>
+    <w:rPr>
+      <w:rFonts w:cs="Symbol"/>
+      <w:lang w:val="es-ES" w:eastAsia="es-ES" w:bidi="es-ES"/>
+    </w:rPr>
+  </w:style>
+  <w:style w:type="character" w:customStyle="1" w:styleId="ListLabel27">
+    <w:name w:val="ListLabel 27"/>
+    <w:qFormat/>
+    <w:rPr>
+      <w:rFonts w:cs="Symbol"/>
+      <w:lang w:val="es-ES" w:eastAsia="es-ES" w:bidi="es-ES"/>
+    </w:rPr>
+  </w:style>
+  <w:style w:type="character" w:customStyle="1" w:styleId="ListLabel28">
+    <w:name w:val="ListLabel 28"/>
+    <w:qFormat/>
+    <w:rPr>
+      <w:rFonts w:cs="Symbol"/>
+      <w:w w:val="100"/>
+      <w:sz w:val="24"/>
+      <w:szCs w:val="24"/>
+      <w:lang w:val="es-ES" w:eastAsia="es-ES" w:bidi="es-ES"/>
+    </w:rPr>
+  </w:style>
+  <w:style w:type="character" w:customStyle="1" w:styleId="ListLabel29">
+    <w:name w:val="ListLabel 29"/>
+    <w:qFormat/>
+    <w:rPr>
+      <w:rFonts w:cs="Symbol"/>
+      <w:lang w:val="es-ES" w:eastAsia="es-ES" w:bidi="es-ES"/>
+    </w:rPr>
+  </w:style>
+  <w:style w:type="character" w:customStyle="1" w:styleId="ListLabel30">
+    <w:name w:val="ListLabel 30"/>
+    <w:qFormat/>
+    <w:rPr>
+      <w:rFonts w:cs="Symbol"/>
+      <w:lang w:val="es-ES" w:eastAsia="es-ES" w:bidi="es-ES"/>
+    </w:rPr>
+  </w:style>
+  <w:style w:type="character" w:customStyle="1" w:styleId="ListLabel31">
+    <w:name w:val="ListLabel 31"/>
+    <w:qFormat/>
+    <w:rPr>
+      <w:rFonts w:cs="Symbol"/>
+      <w:lang w:val="es-ES" w:eastAsia="es-ES" w:bidi="es-ES"/>
+    </w:rPr>
+  </w:style>
+  <w:style w:type="character" w:customStyle="1" w:styleId="ListLabel32">
+    <w:name w:val="ListLabel 32"/>
+    <w:qFormat/>
+    <w:rPr>
+      <w:rFonts w:cs="Symbol"/>
+      <w:lang w:val="es-ES" w:eastAsia="es-ES" w:bidi="es-ES"/>
+    </w:rPr>
+  </w:style>
+  <w:style w:type="character" w:customStyle="1" w:styleId="ListLabel33">
+    <w:name w:val="ListLabel 33"/>
+    <w:qFormat/>
+    <w:rPr>
+      <w:rFonts w:cs="Symbol"/>
+      <w:lang w:val="es-ES" w:eastAsia="es-ES" w:bidi="es-ES"/>
+    </w:rPr>
+  </w:style>
+  <w:style w:type="character" w:customStyle="1" w:styleId="ListLabel34">
+    <w:name w:val="ListLabel 34"/>
+    <w:qFormat/>
+    <w:rPr>
+      <w:rFonts w:cs="Symbol"/>
+      <w:lang w:val="es-ES" w:eastAsia="es-ES" w:bidi="es-ES"/>
+    </w:rPr>
+  </w:style>
+  <w:style w:type="character" w:customStyle="1" w:styleId="ListLabel35">
+    <w:name w:val="ListLabel 35"/>
+    <w:qFormat/>
+    <w:rPr>
+      <w:rFonts w:cs="Symbol"/>
+      <w:lang w:val="es-ES" w:eastAsia="es-ES" w:bidi="es-ES"/>
+    </w:rPr>
+  </w:style>
+  <w:style w:type="character" w:customStyle="1" w:styleId="ListLabel36">
+    <w:name w:val="ListLabel 36"/>
+    <w:qFormat/>
+    <w:rPr>
+      <w:rFonts w:cs="Symbol"/>
+      <w:lang w:val="es-ES" w:eastAsia="es-ES" w:bidi="es-ES"/>
+    </w:rPr>
+  </w:style>
+  <w:style w:type="character" w:customStyle="1" w:styleId="ListLabel37">
+    <w:name w:val="ListLabel 37"/>
+    <w:qFormat/>
+    <w:rPr>
+      <w:rFonts w:cs="Symbol"/>
+      <w:w w:val="100"/>
+      <w:sz w:val="24"/>
+      <w:szCs w:val="24"/>
+      <w:lang w:val="es-ES" w:eastAsia="es-ES" w:bidi="es-ES"/>
+    </w:rPr>
+  </w:style>
+  <w:style w:type="character" w:customStyle="1" w:styleId="ListLabel38">
+    <w:name w:val="ListLabel 38"/>
+    <w:qFormat/>
+    <w:rPr>
+      <w:rFonts w:cs="Symbol"/>
+      <w:lang w:val="es-ES" w:eastAsia="es-ES" w:bidi="es-ES"/>
+    </w:rPr>
+  </w:style>
+  <w:style w:type="character" w:customStyle="1" w:styleId="ListLabel39">
+    <w:name w:val="ListLabel 39"/>
+    <w:qFormat/>
+    <w:rPr>
+      <w:rFonts w:cs="Symbol"/>
+      <w:lang w:val="es-ES" w:eastAsia="es-ES" w:bidi="es-ES"/>
+    </w:rPr>
+  </w:style>
+  <w:style w:type="character" w:customStyle="1" w:styleId="ListLabel40">
+    <w:name w:val="ListLabel 40"/>
+    <w:qFormat/>
+    <w:rPr>
+      <w:rFonts w:cs="Symbol"/>
+      <w:lang w:val="es-ES" w:eastAsia="es-ES" w:bidi="es-ES"/>
+    </w:rPr>
+  </w:style>
+  <w:style w:type="character" w:customStyle="1" w:styleId="ListLabel41">
+    <w:name w:val="ListLabel 41"/>
+    <w:qFormat/>
+    <w:rPr>
+      <w:rFonts w:cs="Symbol"/>
+      <w:lang w:val="es-ES" w:eastAsia="es-ES" w:bidi="es-ES"/>
+    </w:rPr>
+  </w:style>
+  <w:style w:type="character" w:customStyle="1" w:styleId="ListLabel42">
+    <w:name w:val="ListLabel 42"/>
+    <w:qFormat/>
+    <w:rPr>
+      <w:rFonts w:cs="Symbol"/>
+      <w:lang w:val="es-ES" w:eastAsia="es-ES" w:bidi="es-ES"/>
+    </w:rPr>
+  </w:style>
+  <w:style w:type="character" w:customStyle="1" w:styleId="ListLabel43">
+    <w:name w:val="ListLabel 43"/>
+    <w:qFormat/>
+    <w:rPr>
+      <w:rFonts w:cs="Symbol"/>
+      <w:lang w:val="es-ES" w:eastAsia="es-ES" w:bidi="es-ES"/>
+    </w:rPr>
+  </w:style>
+  <w:style w:type="character" w:customStyle="1" w:styleId="ListLabel44">
+    <w:name w:val="ListLabel 44"/>
+    <w:qFormat/>
+    <w:rPr>
+      <w:rFonts w:cs="Symbol"/>
+      <w:lang w:val="es-ES" w:eastAsia="es-ES" w:bidi="es-ES"/>
+    </w:rPr>
+  </w:style>
+  <w:style w:type="character" w:customStyle="1" w:styleId="ListLabel45">
+    <w:name w:val="ListLabel 45"/>
+    <w:qFormat/>
+    <w:rPr>
+      <w:rFonts w:cs="Symbol"/>
+      <w:lang w:val="es-ES" w:eastAsia="es-ES" w:bidi="es-ES"/>
+    </w:rPr>
+  </w:style>
   <w:style w:type="paragraph" w:customStyle="1" w:styleId="Ttulo">
     <w:name w:val="Título"/>
     <w:basedOn w:val="Normal"/>

</xml_diff>